<commit_message>
modelo relatorio - 14/04
</commit_message>
<xml_diff>
--- a/Relatório controle de estoque.docx
+++ b/Relatório controle de estoque.docx
@@ -1443,116 +1443,6 @@
           </w:rPr>
           <w:tab/>
           <w:t>10</w:t>
-        </w:r>
-      </w:hyperlink>
-    </w:p>
-    <w:p>
-      <w:pPr>
-        <w:pStyle w:val="Sumrio1"/>
-        <w:tabs>
-          <w:tab w:val="left" w:pos="387"/>
-          <w:tab w:val="right" w:pos="9345"/>
-        </w:tabs>
-        <w:rPr>
-          <w:noProof/>
-        </w:rPr>
-      </w:pPr>
-      <w:hyperlink w:anchor="_Toc426023099" w:history="1">
-        <w:r>
-          <w:rPr>
-            <w:rStyle w:val="Hyperlink"/>
-            <w:noProof/>
-          </w:rPr>
-          <w:t>3.2</w:t>
-        </w:r>
-        <w:r>
-          <w:rPr>
-            <w:rStyle w:val="Hyperlink"/>
-            <w:noProof/>
-          </w:rPr>
-          <w:t>.</w:t>
-        </w:r>
-        <w:r>
-          <w:rPr>
-            <w:rFonts w:ascii="Calibri" w:hAnsi="Calibri"/>
-            <w:b w:val="0"/>
-            <w:bCs w:val="0"/>
-            <w:noProof/>
-            <w:sz w:val="22"/>
-            <w:szCs w:val="22"/>
-            <w:u w:val="none"/>
-          </w:rPr>
-          <w:tab/>
-        </w:r>
-        <w:r>
-          <w:rPr>
-            <w:rStyle w:val="Hyperlink"/>
-            <w:noProof/>
-          </w:rPr>
-          <w:t>Servidor</w:t>
-        </w:r>
-        <w:r>
-          <w:rPr>
-            <w:noProof/>
-            <w:webHidden/>
-          </w:rPr>
-          <w:tab/>
-          <w:t>10</w:t>
-        </w:r>
-      </w:hyperlink>
-    </w:p>
-    <w:p>
-      <w:pPr>
-        <w:pStyle w:val="Sumrio1"/>
-        <w:tabs>
-          <w:tab w:val="left" w:pos="387"/>
-          <w:tab w:val="right" w:pos="9345"/>
-        </w:tabs>
-        <w:rPr>
-          <w:noProof/>
-        </w:rPr>
-      </w:pPr>
-      <w:hyperlink w:anchor="_Toc426023099" w:history="1">
-        <w:r>
-          <w:rPr>
-            <w:rStyle w:val="Hyperlink"/>
-            <w:noProof/>
-          </w:rPr>
-          <w:t>3.3</w:t>
-        </w:r>
-        <w:r>
-          <w:rPr>
-            <w:rStyle w:val="Hyperlink"/>
-            <w:noProof/>
-          </w:rPr>
-          <w:t>.</w:t>
-        </w:r>
-        <w:r>
-          <w:rPr>
-            <w:rFonts w:ascii="Calibri" w:hAnsi="Calibri"/>
-            <w:b w:val="0"/>
-            <w:bCs w:val="0"/>
-            <w:noProof/>
-            <w:sz w:val="22"/>
-            <w:szCs w:val="22"/>
-            <w:u w:val="none"/>
-          </w:rPr>
-          <w:tab/>
-        </w:r>
-        <w:r>
-          <w:rPr>
-            <w:rStyle w:val="Hyperlink"/>
-            <w:noProof/>
-          </w:rPr>
-          <w:t>Web</w:t>
-        </w:r>
-        <w:r>
-          <w:rPr>
-            <w:noProof/>
-            <w:webHidden/>
-          </w:rPr>
-          <w:tab/>
-          <w:t>11</w:t>
         </w:r>
       </w:hyperlink>
     </w:p>
@@ -1845,11 +1735,6 @@
     </w:p>
     <w:p>
       <w:r>
-        <w:t>JSON                       Notação de Objetos JavaScript</w:t>
-      </w:r>
-    </w:p>
-    <w:p>
-      <w:r>
         <w:t>SGBD</w:t>
       </w:r>
       <w:r>
@@ -1860,27 +1745,7 @@
       </w:r>
       <w:r>
         <w:tab/>
-        <w:t>Sistema de Gerenciamento de Banco de Dados</w:t>
-      </w:r>
-    </w:p>
-    <w:p>
-      <w:r>
-        <w:t>LINQ</w:t>
-      </w:r>
-      <w:r>
-        <w:tab/>
-      </w:r>
-      <w:r>
-        <w:tab/>
-      </w:r>
-      <w:r>
-        <w:tab/>
-        <w:t>Linguagem de Consulta Integrada</w:t>
-      </w:r>
-    </w:p>
-    <w:p>
-      <w:r>
-        <w:t xml:space="preserve">API                          Interface de Programação de Aplicações </w:t>
+        <w:t>Sistema Gerenciador de Banco de Dados</w:t>
       </w:r>
     </w:p>
     <w:p>
@@ -1912,6 +1777,13 @@
       </w:r>
       <w:bookmarkStart w:id="3" w:name="_Toc68238736"/>
       <w:bookmarkStart w:id="4" w:name="_Toc101517729"/>
+    </w:p>
+    <w:p>
+      <w:pPr>
+        <w:tabs>
+          <w:tab w:val="left" w:pos="1980"/>
+        </w:tabs>
+      </w:pPr>
     </w:p>
     <w:p>
       <w:pPr>
@@ -2121,7 +1993,7 @@
             <w:rStyle w:val="Hyperlink"/>
             <w:noProof/>
           </w:rPr>
-          <w:t>gráfico receitas x despesas</w:t>
+          <w:t>Modelo Relacional</w:t>
         </w:r>
         <w:r>
           <w:rPr>
@@ -2139,129 +2011,6 @@
         </w:r>
       </w:hyperlink>
     </w:p>
-    <w:p>
-      <w:pPr>
-        <w:pStyle w:val="ndicedeilustraes"/>
-        <w:tabs>
-          <w:tab w:val="right" w:leader="dot" w:pos="9345"/>
-        </w:tabs>
-        <w:ind w:left="0" w:firstLine="0"/>
-        <w:rPr>
-          <w:rFonts w:ascii="Times New Roman" w:hAnsi="Times New Roman"/>
-          <w:smallCaps w:val="0"/>
-          <w:noProof/>
-          <w:szCs w:val="24"/>
-        </w:rPr>
-      </w:pPr>
-      <w:hyperlink w:anchor="_Toc102519266" w:history="1">
-        <w:r>
-          <w:rPr>
-            <w:rStyle w:val="Hyperlink"/>
-            <w:noProof/>
-          </w:rPr>
-          <w:t>Figura 2. Gráfico de lucros</w:t>
-        </w:r>
-        <w:r>
-          <w:rPr>
-            <w:noProof/>
-            <w:webHidden/>
-          </w:rPr>
-          <w:tab/>
-        </w:r>
-        <w:r>
-          <w:rPr>
-            <w:noProof/>
-            <w:webHidden/>
-          </w:rPr>
-          <w:t>12</w:t>
-        </w:r>
-      </w:hyperlink>
-    </w:p>
-    <w:p>
-      <w:pPr>
-        <w:pStyle w:val="ndicedeilustraes"/>
-        <w:tabs>
-          <w:tab w:val="right" w:leader="dot" w:pos="9345"/>
-        </w:tabs>
-        <w:rPr>
-          <w:noProof/>
-        </w:rPr>
-      </w:pPr>
-      <w:hyperlink w:anchor="_Toc102519267" w:history="1">
-        <w:r>
-          <w:rPr>
-            <w:rStyle w:val="Hyperlink"/>
-            <w:noProof/>
-          </w:rPr>
-          <w:t xml:space="preserve">Figura 3. </w:t>
-        </w:r>
-        <w:r>
-          <w:rPr>
-            <w:rStyle w:val="Hyperlink"/>
-            <w:noProof/>
-          </w:rPr>
-          <w:t>Tela de Serviços</w:t>
-        </w:r>
-        <w:r>
-          <w:rPr>
-            <w:noProof/>
-            <w:webHidden/>
-          </w:rPr>
-          <w:tab/>
-        </w:r>
-        <w:r>
-          <w:rPr>
-            <w:noProof/>
-            <w:webHidden/>
-          </w:rPr>
-          <w:t>14</w:t>
-        </w:r>
-      </w:hyperlink>
-    </w:p>
-    <w:p>
-      <w:pPr>
-        <w:pStyle w:val="ndicedeilustraes"/>
-        <w:tabs>
-          <w:tab w:val="right" w:leader="dot" w:pos="9345"/>
-        </w:tabs>
-        <w:rPr>
-          <w:rFonts w:ascii="Times New Roman" w:hAnsi="Times New Roman"/>
-          <w:smallCaps w:val="0"/>
-          <w:noProof/>
-          <w:szCs w:val="24"/>
-        </w:rPr>
-      </w:pPr>
-      <w:hyperlink w:anchor="_Toc102519267" w:history="1">
-        <w:r>
-          <w:rPr>
-            <w:rStyle w:val="Hyperlink"/>
-            <w:noProof/>
-          </w:rPr>
-          <w:t xml:space="preserve">Figura 3. </w:t>
-        </w:r>
-        <w:r>
-          <w:rPr>
-            <w:rStyle w:val="Hyperlink"/>
-            <w:noProof/>
-          </w:rPr>
-          <w:t>Tela de localização</w:t>
-        </w:r>
-        <w:r>
-          <w:rPr>
-            <w:noProof/>
-            <w:webHidden/>
-          </w:rPr>
-          <w:tab/>
-        </w:r>
-        <w:r>
-          <w:rPr>
-            <w:noProof/>
-            <w:webHidden/>
-          </w:rPr>
-          <w:t>15</w:t>
-        </w:r>
-      </w:hyperlink>
-    </w:p>
     <w:p/>
     <w:p>
       <w:r>
@@ -2591,95 +2340,143 @@
       <w:bookmarkEnd w:id="14"/>
     </w:p>
     <w:p>
-      <w:pPr>
-        <w:ind w:firstLine="357"/>
-        <w:contextualSpacing/>
+      <w:r>
+        <w:tab/>
+        <w:t>Este relatório tem como principal objetivo expor as atividades</w:t>
+      </w:r>
+      <w:r>
+        <w:t xml:space="preserve"> realizadas no desenvolvimento de um sistema controlador de estoque</w:t>
+      </w:r>
+      <w:r>
+        <w:t>,</w:t>
+      </w:r>
+      <w:r>
+        <w:t xml:space="preserve"> supervisionado pelo professor Robinson</w:t>
+      </w:r>
+      <w:r>
+        <w:t>, com o objetivo</w:t>
+      </w:r>
+      <w:r>
+        <w:t xml:space="preserve"> de aperfeiçoar os conhecime</w:t>
+      </w:r>
+      <w:r>
+        <w:t>ntos adquiridos no curso</w:t>
+      </w:r>
+      <w:r>
+        <w:t xml:space="preserve"> de Tecnologia em Análise e Desenvolvimento de Sistemas</w:t>
+      </w:r>
+      <w:r>
+        <w:t>,</w:t>
+      </w:r>
+      <w:r>
+        <w:t xml:space="preserve"> o projeto foi realizado</w:t>
+      </w:r>
+      <w:r>
+        <w:t xml:space="preserve"> em Home Office</w:t>
+      </w:r>
+      <w:r>
+        <w:t>, du</w:t>
+      </w:r>
+      <w:r>
+        <w:t>rante o ano de 2017</w:t>
+      </w:r>
+      <w:r>
+        <w:t>.</w:t>
+      </w:r>
+    </w:p>
+    <w:p>
+      <w:r>
+        <w:tab/>
+        <w:t xml:space="preserve">Demonstrar todos os </w:t>
+      </w:r>
+      <w:r>
+        <w:t>mecanismos</w:t>
+      </w:r>
+      <w:r>
+        <w:t xml:space="preserve"> de trabalho</w:t>
+      </w:r>
+      <w:r>
+        <w:t>, assim como, uma breve descrição das ferramentas</w:t>
+      </w:r>
+      <w:r>
+        <w:t xml:space="preserve"> e tecnologias</w:t>
+      </w:r>
+      <w:r>
+        <w:t xml:space="preserve"> que foram utilizadas no decorrer do processo</w:t>
+      </w:r>
+      <w:r>
+        <w:t xml:space="preserve"> </w:t>
+      </w:r>
+      <w:r>
+        <w:t xml:space="preserve">de desenvolvimento. Qual foram os objetivos alcançados, as dificuldades encontradas no caminho. E todos os aspectos necessários para se desenvolver um projeto de controle de estoques. </w:t>
+      </w:r>
+      <w:r>
+        <w:t>Desde a organização e planejamento da base de dados, até a parte de interface do si</w:t>
+      </w:r>
+      <w:r>
+        <w:t>stema.</w:t>
+      </w:r>
+    </w:p>
+    <w:p>
+      <w:r>
+        <w:tab/>
+      </w:r>
+      <w:r>
+        <w:t xml:space="preserve">No relatório também está descrito </w:t>
+      </w:r>
+      <w:r>
+        <w:t xml:space="preserve">a arquitetura utilizada, como também, </w:t>
+      </w:r>
+      <w:r>
+        <w:t>o modelo de relacionamento</w:t>
+      </w:r>
+      <w:r>
+        <w:t xml:space="preserve"> de todos os módulos desenvolvidos. Os algoritmos </w:t>
+      </w:r>
+      <w:r>
+        <w:t>mais importantes aplicados</w:t>
+      </w:r>
+      <w:r>
+        <w:t xml:space="preserve"> e a</w:t>
+      </w:r>
+      <w:r>
+        <w:t xml:space="preserve"> metodologia de organização dos processos de trabalho</w:t>
+      </w:r>
+      <w:r>
+        <w:t>.</w:t>
+      </w:r>
+    </w:p>
+    <w:p>
+      <w:pPr>
         <w:rPr>
           <w:rFonts w:cs="Arial"/>
           <w:color w:val="000000"/>
           <w:kern w:val="2"/>
         </w:rPr>
       </w:pPr>
-    </w:p>
-    <w:p>
-      <w:r>
-        <w:tab/>
-        <w:t>Este relatório tem como principal objetivo expor as atividades</w:t>
-      </w:r>
-      <w:r>
-        <w:t xml:space="preserve"> realizadas no desenvolvimento de um sistema controlador de estoque</w:t>
-      </w:r>
-      <w:r>
-        <w:t>,</w:t>
-      </w:r>
-      <w:r>
-        <w:t xml:space="preserve"> supervisionado pelo professor Robinson</w:t>
-      </w:r>
-      <w:r>
-        <w:t>, com o objetivo</w:t>
-      </w:r>
-      <w:r>
-        <w:t xml:space="preserve"> de aperfeiçoar os conhecime</w:t>
-      </w:r>
-      <w:r>
-        <w:t>ntos adquiridos no curso</w:t>
-      </w:r>
-      <w:r>
-        <w:t>,</w:t>
-      </w:r>
-      <w:r>
-        <w:t xml:space="preserve"> o projeto foi realizado</w:t>
-      </w:r>
-      <w:r>
-        <w:t xml:space="preserve"> em Home Office</w:t>
-      </w:r>
-      <w:r>
-        <w:t>, du</w:t>
-      </w:r>
-      <w:r>
-        <w:t>rante o ano de 2017</w:t>
-      </w:r>
-      <w:r>
-        <w:t>.</w:t>
-      </w:r>
-    </w:p>
-    <w:p>
-      <w:pPr>
+      <w:bookmarkStart w:id="15" w:name="_GoBack"/>
+      <w:bookmarkEnd w:id="15"/>
+    </w:p>
+    <w:p/>
+    <w:p/>
+    <w:p>
+      <w:pPr>
+        <w:tabs>
+          <w:tab w:val="left" w:pos="5595"/>
+        </w:tabs>
+        <w:ind w:firstLine="357"/>
+        <w:contextualSpacing/>
         <w:rPr>
           <w:rFonts w:cs="Arial"/>
           <w:color w:val="000000"/>
           <w:kern w:val="2"/>
         </w:rPr>
       </w:pPr>
-      <w:r>
-        <w:tab/>
-        <w:t>Demonstrar todos os processos de trabalho e desenvolvimento, assim como a descrição de cada ferramenta e tecnologia utilizada para a realização destas tarefas.</w:t>
-      </w:r>
-      <w:r>
-        <w:t xml:space="preserve"> No relatório também está descrito as principais dificuldades que tiveram quer ser superadas no decorrer d</w:t>
-      </w:r>
-      <w:r>
-        <w:t>o desenvolvimento do sistema.</w:t>
-      </w:r>
-    </w:p>
-    <w:p>
-      <w:pPr>
-        <w:tabs>
-          <w:tab w:val="left" w:pos="5595"/>
-        </w:tabs>
+    </w:p>
+    <w:p>
+      <w:pPr>
         <w:ind w:firstLine="357"/>
         <w:contextualSpacing/>
-        <w:rPr>
-          <w:rFonts w:cs="Arial"/>
-          <w:color w:val="000000"/>
-          <w:kern w:val="2"/>
-        </w:rPr>
-      </w:pPr>
-    </w:p>
-    <w:p>
-      <w:pPr>
-        <w:ind w:firstLine="357"/>
-        <w:contextualSpacing/>
       </w:pPr>
     </w:p>
     <w:p/>
@@ -2688,41 +2485,21 @@
       <w:pPr>
         <w:pStyle w:val="Ttulo1"/>
       </w:pPr>
-      <w:bookmarkStart w:id="15" w:name="_Toc101517746"/>
+      <w:bookmarkStart w:id="16" w:name="_Toc101517746"/>
       <w:r>
         <w:br w:type="page"/>
       </w:r>
-      <w:bookmarkStart w:id="16" w:name="_Toc426023099"/>
+      <w:bookmarkStart w:id="17" w:name="_Toc426023099"/>
       <w:r>
         <w:lastRenderedPageBreak/>
         <w:t>Desenvolvimento</w:t>
       </w:r>
-      <w:bookmarkEnd w:id="16"/>
+      <w:bookmarkEnd w:id="17"/>
     </w:p>
     <w:p>
       <w:pPr>
         <w:ind w:firstLine="432"/>
       </w:pPr>
-    </w:p>
-    <w:p/>
-    <w:p>
-      <w:pPr>
-        <w:pStyle w:val="Ttulo1"/>
-      </w:pPr>
-      <w:r>
-        <w:t>ATIVIDADES DESEnvOLVIDAS</w:t>
-      </w:r>
-    </w:p>
-    <w:p>
-      <w:r>
-        <w:t>Alguns conhecimentos e tecnologias adquiridos em sala de aula foram extremamente necessários e de grande proveito para a realização d</w:t>
-      </w:r>
-      <w:r>
-        <w:t>o desenvolvimento da aplicação</w:t>
-      </w:r>
-      <w:r>
-        <w:t xml:space="preserve">. </w:t>
-      </w:r>
     </w:p>
     <w:p/>
     <w:p/>
@@ -2744,17 +2521,38 @@
     <w:p/>
     <w:p/>
     <w:p/>
-    <w:p>
-      <w:bookmarkStart w:id="17" w:name="_GoBack"/>
-      <w:bookmarkEnd w:id="17"/>
-    </w:p>
     <w:p/>
+    <w:p/>
+    <w:p/>
+    <w:p/>
+    <w:p/>
+    <w:p/>
+    <w:p>
+      <w:pPr>
+        <w:pStyle w:val="Ttulo1"/>
+      </w:pPr>
+      <w:r>
+        <w:lastRenderedPageBreak/>
+        <w:t>ATIVIDADES DESEnvOLVIDAS</w:t>
+      </w:r>
+    </w:p>
+    <w:p>
+      <w:r>
+        <w:t>Alguns conhecimentos e tecnologias adquiridos em sala de aula foram extremamente necessários e de grande proveito para a realização d</w:t>
+      </w:r>
+      <w:r>
+        <w:t>o desenvolvimento da aplicação</w:t>
+      </w:r>
+      <w:r>
+        <w:t xml:space="preserve">. </w:t>
+      </w:r>
+    </w:p>
+    <w:p/>
     <w:p>
       <w:pPr>
         <w:pStyle w:val="Ttulo2"/>
       </w:pPr>
       <w:r>
-        <w:lastRenderedPageBreak/>
         <w:t>Banco de dados</w:t>
       </w:r>
     </w:p>
@@ -2789,7 +2587,6 @@
       <w:r>
         <w:rPr>
           <w:rFonts w:cs="Arial"/>
-          <w:color w:val="222222"/>
           <w:shd w:val="clear" w:color="auto" w:fill="FFFFFF"/>
         </w:rPr>
         <w:t>O modelo relacional para gerência de bases de dados (SGBD) é um modelo de dados baseado em</w:t>
@@ -2798,7 +2595,6 @@
         <w:rPr>
           <w:rStyle w:val="apple-converted-space"/>
           <w:rFonts w:cs="Arial"/>
-          <w:color w:val="222222"/>
           <w:shd w:val="clear" w:color="auto" w:fill="FFFFFF"/>
         </w:rPr>
         <w:t> </w:t>
@@ -2809,7 +2605,6 @@
       <w:r>
         <w:rPr>
           <w:rFonts w:cs="Arial"/>
-          <w:color w:val="222222"/>
           <w:shd w:val="clear" w:color="auto" w:fill="FFFFFF"/>
         </w:rPr>
         <w:t>e na</w:t>
@@ -2818,23 +2613,25 @@
         <w:rPr>
           <w:rStyle w:val="apple-converted-space"/>
           <w:rFonts w:cs="Arial"/>
-          <w:color w:val="222222"/>
           <w:shd w:val="clear" w:color="auto" w:fill="FFFFFF"/>
         </w:rPr>
         <w:t> </w:t>
       </w:r>
       <w:r>
-        <w:t>teoria de conjuntos.</w:t>
+        <w:t>teoria de conjuntos</w:t>
+      </w:r>
+      <w:r>
+        <w:t>.</w:t>
       </w:r>
       <w:r>
         <w:t xml:space="preserve"> Para o desenvolvimento desse modelo foi utilizada a ferramenta para modelagem de dados DBDesigner. A utilização de ferramentas CASE (</w:t>
       </w:r>
       <w:r>
         <w:rPr>
-          <w:rFonts w:ascii="Verdana" w:hAnsi="Verdana"/>
+          <w:rFonts w:cs="Arial"/>
           <w:color w:val="000000"/>
-          <w:sz w:val="20"/>
-          <w:szCs w:val="20"/>
+          <w:sz w:val="22"/>
+          <w:szCs w:val="22"/>
           <w:shd w:val="clear" w:color="auto" w:fill="FFFFFF"/>
         </w:rPr>
         <w:t>Computer-Aided Software Engineering</w:t>
@@ -2878,17 +2675,7 @@
           <w:szCs w:val="20"/>
           <w:shd w:val="clear" w:color="auto" w:fill="FFFFFF"/>
         </w:rPr>
-        <w:t xml:space="preserve">Figura 1 – </w:t>
-      </w:r>
-      <w:r>
-        <w:rPr>
-          <w:rFonts w:ascii="Trebuchet MS" w:hAnsi="Trebuchet MS"/>
-          <w:color w:val="393939"/>
-          <w:sz w:val="20"/>
-          <w:szCs w:val="20"/>
-          <w:shd w:val="clear" w:color="auto" w:fill="FFFFFF"/>
-        </w:rPr>
-        <w:t>Modelo Relacional</w:t>
+        <w:t>Figura 1 – Modelo Relacional</w:t>
       </w:r>
     </w:p>
     <w:p>
@@ -2899,6 +2686,7 @@
         <w:rPr>
           <w:noProof/>
         </w:rPr>
+        <w:lastRenderedPageBreak/>
         <w:drawing>
           <wp:inline distT="0" distB="0" distL="0" distR="0">
             <wp:extent cx="5940425" cy="3586480"/>
@@ -2944,34 +2732,190 @@
     </w:p>
     <w:p/>
     <w:p/>
+    <w:p>
+      <w:pPr>
+        <w:ind w:firstLine="432"/>
+        <w:rPr>
+          <w:b/>
+        </w:rPr>
+      </w:pPr>
+      <w:r>
+        <w:rPr>
+          <w:b/>
+        </w:rPr>
+        <w:t>3.1.2</w:t>
+      </w:r>
+      <w:r>
+        <w:rPr>
+          <w:b/>
+        </w:rPr>
+        <w:t xml:space="preserve"> </w:t>
+      </w:r>
+      <w:r>
+        <w:rPr>
+          <w:b/>
+        </w:rPr>
+        <w:t>SGBD</w:t>
+      </w:r>
+    </w:p>
     <w:p/>
     <w:p/>
     <w:p/>
+    <w:p/>
     <w:p>
       <w:pPr>
         <w:pStyle w:val="Ttulo2"/>
       </w:pPr>
       <w:r>
+        <w:t>Versionamento de código</w:t>
+      </w:r>
+    </w:p>
+    <w:p/>
+    <w:p>
+      <w:pPr>
+        <w:ind w:firstLine="432"/>
+        <w:rPr>
+          <w:rFonts w:ascii="Helvetica" w:hAnsi="Helvetica" w:cs="Helvetica"/>
+          <w:color w:val="000000"/>
+          <w:sz w:val="26"/>
+          <w:szCs w:val="26"/>
+          <w:shd w:val="clear" w:color="auto" w:fill="FFFFFF"/>
+        </w:rPr>
+      </w:pPr>
+      <w:r>
+        <w:rPr>
+          <w:rFonts w:cs="Arial"/>
+          <w:color w:val="000000"/>
+          <w:shd w:val="clear" w:color="auto" w:fill="FFFFFF"/>
+        </w:rPr>
+        <w:t>O Controle de Versão permite que você registre as mudanças feitas em um arquivo ou um conjunto de arquivos ao longo do tempo de forma que se possa recuperar versões específicas.</w:t>
+      </w:r>
+      <w:r>
+        <w:rPr>
+          <w:rFonts w:ascii="Helvetica" w:hAnsi="Helvetica" w:cs="Helvetica"/>
+          <w:color w:val="000000"/>
+          <w:sz w:val="26"/>
+          <w:szCs w:val="26"/>
+          <w:shd w:val="clear" w:color="auto" w:fill="FFFFFF"/>
+        </w:rPr>
+        <w:t xml:space="preserve"> </w:t>
+      </w:r>
+    </w:p>
+    <w:p>
+      <w:pPr>
+        <w:ind w:firstLine="432"/>
+      </w:pPr>
+      <w:r>
+        <w:t xml:space="preserve">Para o versionamento de código foi utilizado o </w:t>
+      </w:r>
+      <w:r>
+        <w:t>GitHub</w:t>
+      </w:r>
+      <w:r>
+        <w:t xml:space="preserve">, que </w:t>
+      </w:r>
+      <w:r>
+        <w:t>foi escolhido por sua fácil utilização e eficiência</w:t>
+      </w:r>
+      <w:r>
+        <w:t>.</w:t>
+      </w:r>
+      <w:r>
+        <w:t xml:space="preserve"> O GitHub é um serviço de Web Hosting compartilhado para projetos que usam o controle de versionamento Git.</w:t>
+      </w:r>
+      <w:r>
+        <w:t xml:space="preserve"> </w:t>
+      </w:r>
+      <w:r>
+        <w:rPr>
+          <w:rFonts w:ascii="Helvetica" w:hAnsi="Helvetica" w:cs="Helvetica"/>
+          <w:color w:val="000000"/>
+          <w:sz w:val="26"/>
+          <w:szCs w:val="26"/>
+          <w:shd w:val="clear" w:color="auto" w:fill="FFFFFF"/>
+        </w:rPr>
+        <w:t xml:space="preserve">Uma </w:t>
+      </w:r>
+      <w:r>
+        <w:rPr>
+          <w:rFonts w:ascii="Helvetica" w:hAnsi="Helvetica" w:cs="Helvetica"/>
+          <w:color w:val="000000"/>
+          <w:sz w:val="26"/>
+          <w:szCs w:val="26"/>
+          <w:shd w:val="clear" w:color="auto" w:fill="FFFFFF"/>
+        </w:rPr>
+        <w:t>espécie de rede social para desenvolvedores e programadores</w:t>
+      </w:r>
+      <w:r>
+        <w:rPr>
+          <w:rFonts w:ascii="Helvetica" w:hAnsi="Helvetica" w:cs="Helvetica"/>
+          <w:color w:val="000000"/>
+          <w:sz w:val="26"/>
+          <w:szCs w:val="26"/>
+          <w:shd w:val="clear" w:color="auto" w:fill="FFFFFF"/>
+        </w:rPr>
+        <w:t xml:space="preserve"> permitindo que se hospede os projetos pessoais na nuvem</w:t>
+      </w:r>
+      <w:r>
+        <w:t xml:space="preserve">. </w:t>
+      </w:r>
+      <w:r>
+        <w:t xml:space="preserve">O GitHub possui planos comerciai e gratuitos para projetos de </w:t>
+      </w:r>
+      <w:r>
         <w:lastRenderedPageBreak/>
-        <w:t>Versionamento de código</w:t>
-      </w:r>
-    </w:p>
-    <w:p/>
+        <w:t xml:space="preserve">código aberto. </w:t>
+      </w:r>
+      <w:r>
+        <w:t xml:space="preserve">Que oferece uma série de recursos, alguns exemplos são: colaboração em equipe, controle de versões, gerenciamento de mudanças, e relatórios. </w:t>
+      </w:r>
+    </w:p>
     <w:p>
       <w:pPr>
         <w:ind w:firstLine="432"/>
       </w:pPr>
       <w:r>
-        <w:t>Para o versionamento de código foi utilizado o Visual Studio Team Services. Que oferece uma série de recursos, alguns exemplos são: colaboração em equipe, controle de versões, gerenciamento de mudanças e de compilações, e relatórios. Itens de trabalho personalizáveis, acompanhamento de bugs, atribuição de tarefas e suporte a implementação de metodologias. Esse Git foi escolhido por sua fácil integração</w:t>
-      </w:r>
-      <w:r>
-        <w:t xml:space="preserve"> e adaptação</w:t>
-      </w:r>
-      <w:r>
-        <w:t xml:space="preserve"> com o Visual Studio, o que permitia acompanhar todo o time ao mesmo tempo em que se desenvolvia o código</w:t>
-      </w:r>
-      <w:r>
-        <w:t xml:space="preserve"> e também pelo fato dele ser suportado pelo SQL Server.</w:t>
+        <w:t>No processo de c</w:t>
+      </w:r>
+      <w:r>
+        <w:t xml:space="preserve">ommit das alterações e modificações </w:t>
+      </w:r>
+      <w:r>
+        <w:t>que aconteciam n</w:t>
+      </w:r>
+      <w:r>
+        <w:t xml:space="preserve">o projeto, era realizado uma sincronização da tarefa correspondente cadastrada no Trello com o commit Git. </w:t>
+      </w:r>
+      <w:r>
+        <w:t>A tarefa do T</w:t>
+      </w:r>
+      <w:r>
+        <w:t xml:space="preserve">rello disponibilizava um ID, esse ID era cadastrado na descrição do commit. No seguinte estilo: </w:t>
+      </w:r>
+      <w:r>
+        <w:rPr>
+          <w:sz w:val="22"/>
+          <w:szCs w:val="22"/>
+        </w:rPr>
+        <w:t>“[id] descrição do commit”</w:t>
+      </w:r>
+      <w:r>
+        <w:t>.</w:t>
+      </w:r>
+      <w:r>
+        <w:t xml:space="preserve"> E o ID do commit Git era cadastrado na descrição da tarefa no Trello.</w:t>
+      </w:r>
+      <w:r>
+        <w:t xml:space="preserve"> Isso </w:t>
+      </w:r>
+      <w:r>
+        <w:t>permitia um</w:t>
+      </w:r>
+      <w:r>
+        <w:t xml:space="preserve"> maior controle entre as tarefas cadastradas e todos os commits realizados no GitHub.</w:t>
+      </w:r>
+      <w:r>
+        <w:t xml:space="preserve"> </w:t>
       </w:r>
     </w:p>
     <w:p>
@@ -2986,7 +2930,7 @@
         <w:br w:type="page"/>
       </w:r>
       <w:bookmarkStart w:id="18" w:name="_Toc426023100"/>
-      <w:bookmarkEnd w:id="15"/>
+      <w:bookmarkEnd w:id="16"/>
       <w:r>
         <w:lastRenderedPageBreak/>
         <w:t>conclusão</w:t>
@@ -2998,34 +2942,53 @@
         <w:ind w:firstLine="709"/>
       </w:pPr>
       <w:r>
-        <w:t xml:space="preserve">Portanto, concluo aqui meu relatório sobre meu estágio no desenvolvimento do </w:t>
+        <w:t xml:space="preserve">Portanto, concluo aqui meu relatório sobre meu </w:t>
+      </w:r>
+      <w:r>
+        <w:t>processo de</w:t>
+      </w:r>
+      <w:r>
+        <w:t xml:space="preserve"> desenvolvimento do </w:t>
       </w:r>
       <w:r>
         <w:t xml:space="preserve">sistema </w:t>
       </w:r>
       <w:r>
-        <w:t>Ipragas. Foi de muita valia trabalhar durante todo esse tempo praticando tudo que eu aprendi no Instituto, e ampliando meus conhecimentos.</w:t>
-      </w:r>
-      <w:r>
-        <w:t xml:space="preserve"> Vários conceitos, metodologias, ferramentas, técnicas vistos superficialmente em sala de aula, foram aplicados de forma mais prática no trabalho de estágio. </w:t>
-      </w:r>
-      <w:r>
-        <w:t>Todos as tarefas passadas e problemas no decorrer do caminho foram solucionados com muito esforço</w:t>
-      </w:r>
-      <w:r>
-        <w:t xml:space="preserve"> e conhecimentos adquiridos em sala de aula e na própria prática profissional</w:t>
-      </w:r>
-      <w:r>
-        <w:t>. A prática profissional é de extrema importância, pois visa preparar o aluno para o mercado de trabalho, através dela, foi possível conhecer onde aplicar conceitos e técnicas vistos somente em sala de aula</w:t>
-      </w:r>
-      <w:r>
-        <w:t xml:space="preserve">. O estágio também se mostrou muito eficiente para meu amadurecimento nas ferramentas e linguagens utilizadas, além também, em relação ao meu comportamento e organização num mercado de trabalho. </w:t>
-      </w:r>
-    </w:p>
-    <w:p>
-      <w:pPr>
-        <w:ind w:firstLine="709"/>
-      </w:pPr>
+        <w:t>para controle de estoque</w:t>
+      </w:r>
+      <w:r>
+        <w:t>. Foi de muita valia trabalhar durante todo esse tempo praticando tudo que eu aprendi no Instituto, e ampliando meus conhecimentos.</w:t>
+      </w:r>
+      <w:r>
+        <w:t xml:space="preserve"> Vários conceitos, metodologias, ferramentas, técnicas vistos superficialmente em sala de aula, foram aplicados de forma mais prática no trabalho de </w:t>
+      </w:r>
+      <w:r>
+        <w:t>desenvolvimento</w:t>
+      </w:r>
+      <w:r>
+        <w:t xml:space="preserve">. </w:t>
+      </w:r>
+      <w:r>
+        <w:t>Todos as tarefas passadas e problemas no decorrer do caminho foram solucionados com muito</w:t>
+      </w:r>
+      <w:r>
+        <w:t xml:space="preserve"> esforço. </w:t>
+      </w:r>
+      <w:r>
+        <w:t>A atividade prática de desenvolvimento de sistema é de grande importância</w:t>
+      </w:r>
+      <w:r>
+        <w:t>, pois visa preparar o aluno para o mercado de trabalho, através d</w:t>
+      </w:r>
+      <w:r>
+        <w:t>essa prática</w:t>
+      </w:r>
+      <w:r>
+        <w:t>, foi possível conhecer onde aplicar conceitos e técnicas vistos somente em sala de aula</w:t>
+      </w:r>
+      <w:r>
+        <w:t>.</w:t>
+      </w:r>
       <w:r>
         <w:t xml:space="preserve">  </w:t>
       </w:r>
@@ -3159,6 +3122,35 @@
       </w:hyperlink>
       <w:r>
         <w:t xml:space="preserve">  Acesso em: 03/04/2017</w:t>
+      </w:r>
+    </w:p>
+    <w:p/>
+    <w:p>
+      <w:r>
+        <w:t>Tudo que você queria saber sobre Git e GitHub, mas tinha vergonha de perguntar</w:t>
+      </w:r>
+      <w:r>
+        <w:t xml:space="preserve">, </w:t>
+      </w:r>
+      <w:r>
+        <w:t>TABLELESS</w:t>
+      </w:r>
+      <w:r>
+        <w:t xml:space="preserve">. Disponível em: </w:t>
+      </w:r>
+      <w:hyperlink r:id="rId14" w:history="1">
+        <w:r>
+          <w:rPr>
+            <w:rStyle w:val="Hyperlink"/>
+          </w:rPr>
+          <w:t>https://tableless.com.br/tudo-que-voce-queria-saber-sobre-git-e-github-mas-tinha-vergonha-de-perguntar/</w:t>
+        </w:r>
+      </w:hyperlink>
+      <w:r>
+        <w:t xml:space="preserve">  Acesso em: 04</w:t>
+      </w:r>
+      <w:r>
+        <w:t>/04/2017</w:t>
       </w:r>
     </w:p>
     <w:p/>
@@ -3171,6 +3163,7 @@
     <w:p/>
     <w:p/>
     <w:p/>
+    <w:p/>
     <w:p>
       <w:pPr>
         <w:pStyle w:val="Ttulo1"/>
@@ -3193,7 +3186,7 @@
       </w:pPr>
     </w:p>
     <w:sectPr>
-      <w:footerReference w:type="first" r:id="rId14"/>
+      <w:footerReference w:type="first" r:id="rId15"/>
       <w:pgSz w:w="11907" w:h="16840" w:code="9"/>
       <w:pgMar w:top="1701" w:right="1134" w:bottom="1134" w:left="1418" w:header="709" w:footer="709" w:gutter="0"/>
       <w:cols w:space="708"/>
@@ -3262,7 +3255,7 @@
         <w:rStyle w:val="Nmerodepgina"/>
         <w:noProof/>
       </w:rPr>
-      <w:t>10</w:t>
+      <w:t>7</w:t>
     </w:r>
     <w:r>
       <w:rPr>
@@ -7118,7 +7111,7 @@
 </file>
 
 <file path=customXml/itemProps1.xml><?xml version="1.0" encoding="utf-8"?>
-<ds:datastoreItem xmlns:ds="http://schemas.openxmlformats.org/officeDocument/2006/customXml" ds:itemID="{2DB7363A-4CEC-456E-9258-186BEE2838C2}">
+<ds:datastoreItem xmlns:ds="http://schemas.openxmlformats.org/officeDocument/2006/customXml" ds:itemID="{BE35FF10-99DD-4FB3-AAD5-445D294EB537}">
   <ds:schemaRefs>
     <ds:schemaRef ds:uri="http://schemas.openxmlformats.org/officeDocument/2006/bibliography"/>
   </ds:schemaRefs>

</xml_diff>